<commit_message>
Fixed comments by Kustikova Valentina
</commit_message>
<xml_diff>
--- a/doc/Report.docx
+++ b/doc/Report.docx
@@ -2,8 +2,654 @@
 <file path=word/document.xml><?xml version="1.0" encoding="utf-8"?>
 <w:document xmlns:wpc="http://schemas.microsoft.com/office/word/2010/wordprocessingCanvas" xmlns:mc="http://schemas.openxmlformats.org/markup-compatibility/2006" xmlns:o="urn:schemas-microsoft-com:office:office" xmlns:r="http://schemas.openxmlformats.org/officeDocument/2006/relationships" xmlns:m="http://schemas.openxmlformats.org/officeDocument/2006/math" xmlns:v="urn:schemas-microsoft-com:vml" xmlns:wp14="http://schemas.microsoft.com/office/word/2010/wordprocessingDrawing" xmlns:wp="http://schemas.openxmlformats.org/drawingml/2006/wordprocessingDrawing" xmlns:w10="urn:schemas-microsoft-com:office:word" xmlns:w="http://schemas.openxmlformats.org/wordprocessingml/2006/main" xmlns:w14="http://schemas.microsoft.com/office/word/2010/wordml" xmlns:w15="http://schemas.microsoft.com/office/word/2012/wordml" xmlns:wpg="http://schemas.microsoft.com/office/word/2010/wordprocessingGroup" xmlns:wpi="http://schemas.microsoft.com/office/word/2010/wordprocessingInk" xmlns:wne="http://schemas.microsoft.com/office/word/2006/wordml" xmlns:wps="http://schemas.microsoft.com/office/word/2010/wordprocessingShape" mc:Ignorable="w14 w15 wp14">
   <w:body>
-    <w:bookmarkStart w:id="0" w:name="_GoBack" w:displacedByCustomXml="next"/>
-    <w:bookmarkEnd w:id="0" w:displacedByCustomXml="next"/>
+    <w:p>
+      <w:pPr>
+        <w:spacing w:after="0"/>
+        <w:ind w:firstLine="0"/>
+        <w:jc w:val="center"/>
+        <w:rPr>
+          <w:rFonts w:ascii="Times New Roman" w:hAnsi="Times New Roman" w:cs="Times New Roman"/>
+          <w:sz w:val="28"/>
+          <w:szCs w:val="24"/>
+          <w:lang w:val="ru-RU"/>
+        </w:rPr>
+      </w:pPr>
+      <w:r>
+        <w:rPr>
+          <w:rFonts w:ascii="Times New Roman" w:hAnsi="Times New Roman" w:cs="Times New Roman"/>
+          <w:sz w:val="28"/>
+          <w:szCs w:val="24"/>
+          <w:lang w:val="ru-RU"/>
+        </w:rPr>
+        <w:t>Нижегородский государственный университет им. Н. И. Лобачевского</w:t>
+      </w:r>
+    </w:p>
+    <w:p>
+      <w:pPr>
+        <w:spacing w:after="0"/>
+        <w:ind w:firstLine="0"/>
+        <w:jc w:val="center"/>
+        <w:rPr>
+          <w:rFonts w:ascii="Times New Roman" w:hAnsi="Times New Roman" w:cs="Times New Roman"/>
+          <w:sz w:val="28"/>
+          <w:szCs w:val="24"/>
+          <w:lang w:val="ru-RU"/>
+        </w:rPr>
+      </w:pPr>
+      <w:r>
+        <w:rPr>
+          <w:rFonts w:ascii="Times New Roman" w:hAnsi="Times New Roman" w:cs="Times New Roman"/>
+          <w:sz w:val="28"/>
+          <w:szCs w:val="24"/>
+          <w:lang w:val="ru-RU"/>
+        </w:rPr>
+        <w:t>Институт информационных технологий, математики и механики</w:t>
+      </w:r>
+    </w:p>
+    <w:p>
+      <w:pPr>
+        <w:spacing w:after="0"/>
+        <w:ind w:firstLine="0"/>
+        <w:rPr>
+          <w:rFonts w:ascii="Times New Roman" w:hAnsi="Times New Roman" w:cs="Times New Roman"/>
+          <w:sz w:val="28"/>
+          <w:szCs w:val="24"/>
+          <w:lang w:val="ru-RU"/>
+        </w:rPr>
+      </w:pPr>
+    </w:p>
+    <w:p>
+      <w:pPr>
+        <w:spacing w:after="0"/>
+        <w:ind w:firstLine="0"/>
+        <w:rPr>
+          <w:rFonts w:ascii="Times New Roman" w:hAnsi="Times New Roman" w:cs="Times New Roman"/>
+          <w:sz w:val="28"/>
+          <w:szCs w:val="24"/>
+          <w:lang w:val="ru-RU"/>
+        </w:rPr>
+      </w:pPr>
+    </w:p>
+    <w:p>
+      <w:pPr>
+        <w:spacing w:after="0"/>
+        <w:ind w:firstLine="0"/>
+        <w:jc w:val="center"/>
+        <w:rPr>
+          <w:rFonts w:ascii="Times New Roman" w:hAnsi="Times New Roman" w:cs="Times New Roman"/>
+          <w:sz w:val="28"/>
+          <w:szCs w:val="24"/>
+          <w:lang w:val="ru-RU"/>
+        </w:rPr>
+      </w:pPr>
+      <w:r>
+        <w:rPr>
+          <w:rFonts w:ascii="Times New Roman" w:hAnsi="Times New Roman" w:cs="Times New Roman"/>
+          <w:sz w:val="28"/>
+          <w:szCs w:val="24"/>
+          <w:lang w:val="ru-RU"/>
+        </w:rPr>
+        <w:t>Направление подготовки Прикладная математика и информатика</w:t>
+      </w:r>
+    </w:p>
+    <w:p>
+      <w:pPr>
+        <w:spacing w:after="0"/>
+        <w:ind w:firstLine="0"/>
+        <w:rPr>
+          <w:rFonts w:ascii="Times New Roman" w:hAnsi="Times New Roman" w:cs="Times New Roman"/>
+          <w:sz w:val="28"/>
+          <w:szCs w:val="24"/>
+          <w:lang w:val="ru-RU"/>
+        </w:rPr>
+      </w:pPr>
+    </w:p>
+    <w:p>
+      <w:pPr>
+        <w:spacing w:after="0"/>
+        <w:ind w:firstLine="0"/>
+        <w:jc w:val="center"/>
+        <w:rPr>
+          <w:rFonts w:ascii="Times New Roman" w:hAnsi="Times New Roman" w:cs="Times New Roman"/>
+          <w:sz w:val="28"/>
+          <w:szCs w:val="24"/>
+          <w:lang w:val="ru-RU"/>
+        </w:rPr>
+      </w:pPr>
+      <w:r>
+        <w:rPr>
+          <w:rFonts w:ascii="Times New Roman" w:hAnsi="Times New Roman" w:cs="Times New Roman"/>
+          <w:sz w:val="28"/>
+          <w:szCs w:val="24"/>
+          <w:lang w:val="ru-RU"/>
+        </w:rPr>
+        <w:t>Магистерская программа Вычислительные методы и суперкомпьютерные технологии</w:t>
+      </w:r>
+    </w:p>
+    <w:p>
+      <w:pPr>
+        <w:spacing w:after="0"/>
+        <w:ind w:firstLine="0"/>
+        <w:jc w:val="center"/>
+        <w:rPr>
+          <w:rFonts w:ascii="Times New Roman" w:hAnsi="Times New Roman" w:cs="Times New Roman"/>
+          <w:sz w:val="28"/>
+          <w:szCs w:val="24"/>
+          <w:lang w:val="ru-RU"/>
+        </w:rPr>
+      </w:pPr>
+    </w:p>
+    <w:p>
+      <w:pPr>
+        <w:spacing w:after="0"/>
+        <w:jc w:val="center"/>
+        <w:rPr>
+          <w:rFonts w:ascii="Times New Roman" w:hAnsi="Times New Roman" w:cs="Times New Roman"/>
+          <w:sz w:val="28"/>
+          <w:szCs w:val="24"/>
+          <w:lang w:val="ru-RU"/>
+        </w:rPr>
+      </w:pPr>
+    </w:p>
+    <w:p>
+      <w:pPr>
+        <w:spacing w:after="0"/>
+        <w:ind w:firstLine="0"/>
+        <w:jc w:val="center"/>
+        <w:rPr>
+          <w:rFonts w:ascii="Times New Roman" w:hAnsi="Times New Roman" w:cs="Times New Roman"/>
+          <w:sz w:val="28"/>
+          <w:szCs w:val="24"/>
+          <w:lang w:val="ru-RU"/>
+        </w:rPr>
+      </w:pPr>
+      <w:r>
+        <w:rPr>
+          <w:rFonts w:ascii="Times New Roman" w:hAnsi="Times New Roman" w:cs="Times New Roman"/>
+          <w:sz w:val="28"/>
+          <w:szCs w:val="24"/>
+          <w:lang w:val="ru-RU"/>
+        </w:rPr>
+        <w:t>Образовательный курс «Методы глубокого обучения для решения задач компьютерного зрения»</w:t>
+      </w:r>
+    </w:p>
+    <w:p>
+      <w:pPr>
+        <w:spacing w:after="0"/>
+        <w:jc w:val="center"/>
+        <w:rPr>
+          <w:rFonts w:ascii="Times New Roman" w:hAnsi="Times New Roman" w:cs="Times New Roman"/>
+          <w:sz w:val="24"/>
+          <w:szCs w:val="24"/>
+          <w:lang w:val="ru-RU"/>
+        </w:rPr>
+      </w:pPr>
+    </w:p>
+    <w:p>
+      <w:pPr>
+        <w:spacing w:after="0"/>
+        <w:jc w:val="center"/>
+        <w:rPr>
+          <w:rFonts w:ascii="Times New Roman" w:hAnsi="Times New Roman" w:cs="Times New Roman"/>
+          <w:sz w:val="24"/>
+          <w:szCs w:val="24"/>
+          <w:lang w:val="ru-RU"/>
+        </w:rPr>
+      </w:pPr>
+    </w:p>
+    <w:p>
+      <w:pPr>
+        <w:spacing w:after="0"/>
+        <w:ind w:firstLine="0"/>
+        <w:jc w:val="center"/>
+        <w:rPr>
+          <w:rFonts w:ascii="Times New Roman" w:hAnsi="Times New Roman" w:cs="Times New Roman"/>
+          <w:b/>
+          <w:sz w:val="36"/>
+          <w:szCs w:val="24"/>
+        </w:rPr>
+      </w:pPr>
+      <w:proofErr w:type="spellStart"/>
+      <w:r>
+        <w:rPr>
+          <w:rFonts w:ascii="Times New Roman" w:hAnsi="Times New Roman" w:cs="Times New Roman"/>
+          <w:b/>
+          <w:sz w:val="36"/>
+          <w:szCs w:val="24"/>
+        </w:rPr>
+        <w:t>Отчёт</w:t>
+      </w:r>
+      <w:proofErr w:type="spellEnd"/>
+    </w:p>
+    <w:p>
+      <w:pPr>
+        <w:spacing w:after="0"/>
+        <w:ind w:firstLine="0"/>
+        <w:rPr>
+          <w:rFonts w:ascii="Times New Roman" w:hAnsi="Times New Roman" w:cs="Times New Roman"/>
+          <w:sz w:val="28"/>
+          <w:szCs w:val="24"/>
+        </w:rPr>
+      </w:pPr>
+    </w:p>
+    <w:p>
+      <w:pPr>
+        <w:spacing w:after="0"/>
+        <w:ind w:firstLine="0"/>
+        <w:jc w:val="center"/>
+        <w:rPr>
+          <w:rFonts w:ascii="Times New Roman" w:hAnsi="Times New Roman" w:cs="Times New Roman"/>
+          <w:sz w:val="28"/>
+          <w:szCs w:val="24"/>
+          <w:lang w:val="ru-RU"/>
+        </w:rPr>
+      </w:pPr>
+      <w:r>
+        <w:rPr>
+          <w:rFonts w:ascii="Times New Roman" w:hAnsi="Times New Roman" w:cs="Times New Roman"/>
+          <w:sz w:val="28"/>
+          <w:szCs w:val="24"/>
+          <w:lang w:val="ru-RU"/>
+        </w:rPr>
+        <w:t>по лабораторной работе № 1</w:t>
+      </w:r>
+    </w:p>
+    <w:p>
+      <w:pPr>
+        <w:spacing w:after="0"/>
+        <w:jc w:val="center"/>
+        <w:rPr>
+          <w:rFonts w:ascii="Times New Roman" w:hAnsi="Times New Roman" w:cs="Times New Roman"/>
+          <w:sz w:val="28"/>
+          <w:szCs w:val="24"/>
+          <w:lang w:val="ru-RU"/>
+        </w:rPr>
+      </w:pPr>
+    </w:p>
+    <w:p>
+      <w:pPr>
+        <w:spacing w:after="0"/>
+        <w:jc w:val="center"/>
+        <w:rPr>
+          <w:rFonts w:ascii="Times New Roman" w:hAnsi="Times New Roman" w:cs="Times New Roman"/>
+          <w:b/>
+          <w:sz w:val="32"/>
+          <w:szCs w:val="24"/>
+          <w:lang w:val="ru-RU"/>
+        </w:rPr>
+      </w:pPr>
+      <w:r>
+        <w:rPr>
+          <w:rFonts w:ascii="Times New Roman" w:hAnsi="Times New Roman" w:cs="Times New Roman"/>
+          <w:b/>
+          <w:sz w:val="32"/>
+          <w:szCs w:val="24"/>
+          <w:lang w:val="ru-RU"/>
+        </w:rPr>
+        <w:t>«</w:t>
+      </w:r>
+      <w:r>
+        <w:rPr>
+          <w:rFonts w:ascii="Times New Roman" w:hAnsi="Times New Roman" w:cs="Times New Roman"/>
+          <w:b/>
+          <w:sz w:val="32"/>
+          <w:szCs w:val="24"/>
+          <w:lang w:val="ru-RU"/>
+        </w:rPr>
+        <w:t>Реализация метода обратного распространения ошибки для двуслойной полностью связанной нейронной сети</w:t>
+      </w:r>
+      <w:r>
+        <w:rPr>
+          <w:rFonts w:ascii="Times New Roman" w:hAnsi="Times New Roman" w:cs="Times New Roman"/>
+          <w:b/>
+          <w:sz w:val="32"/>
+          <w:szCs w:val="24"/>
+          <w:lang w:val="ru-RU"/>
+        </w:rPr>
+        <w:t>»</w:t>
+      </w:r>
+    </w:p>
+    <w:p>
+      <w:pPr>
+        <w:spacing w:after="0"/>
+        <w:jc w:val="both"/>
+        <w:rPr>
+          <w:rFonts w:ascii="Times New Roman" w:hAnsi="Times New Roman" w:cs="Times New Roman"/>
+          <w:sz w:val="24"/>
+          <w:szCs w:val="24"/>
+          <w:lang w:val="ru-RU"/>
+        </w:rPr>
+      </w:pPr>
+    </w:p>
+    <w:p>
+      <w:pPr>
+        <w:spacing w:after="0"/>
+        <w:jc w:val="both"/>
+        <w:rPr>
+          <w:rFonts w:ascii="Times New Roman" w:hAnsi="Times New Roman" w:cs="Times New Roman"/>
+          <w:sz w:val="24"/>
+          <w:szCs w:val="24"/>
+          <w:lang w:val="ru-RU"/>
+        </w:rPr>
+      </w:pPr>
+    </w:p>
+    <w:p>
+      <w:pPr>
+        <w:spacing w:after="0"/>
+        <w:jc w:val="both"/>
+        <w:rPr>
+          <w:rFonts w:ascii="Times New Roman" w:hAnsi="Times New Roman" w:cs="Times New Roman"/>
+          <w:sz w:val="24"/>
+          <w:szCs w:val="24"/>
+          <w:lang w:val="ru-RU"/>
+        </w:rPr>
+      </w:pPr>
+    </w:p>
+    <w:p>
+      <w:pPr>
+        <w:spacing w:after="0"/>
+        <w:jc w:val="both"/>
+        <w:rPr>
+          <w:rFonts w:ascii="Times New Roman" w:hAnsi="Times New Roman" w:cs="Times New Roman"/>
+          <w:sz w:val="24"/>
+          <w:szCs w:val="24"/>
+          <w:lang w:val="ru-RU"/>
+        </w:rPr>
+      </w:pPr>
+    </w:p>
+    <w:p>
+      <w:pPr>
+        <w:spacing w:after="0"/>
+        <w:jc w:val="both"/>
+        <w:rPr>
+          <w:rFonts w:ascii="Times New Roman" w:hAnsi="Times New Roman" w:cs="Times New Roman"/>
+          <w:sz w:val="24"/>
+          <w:szCs w:val="24"/>
+          <w:lang w:val="ru-RU"/>
+        </w:rPr>
+      </w:pPr>
+    </w:p>
+    <w:p>
+      <w:pPr>
+        <w:spacing w:after="0"/>
+        <w:jc w:val="both"/>
+        <w:rPr>
+          <w:rFonts w:ascii="Times New Roman" w:hAnsi="Times New Roman" w:cs="Times New Roman"/>
+          <w:sz w:val="24"/>
+          <w:szCs w:val="24"/>
+          <w:lang w:val="ru-RU"/>
+        </w:rPr>
+      </w:pPr>
+    </w:p>
+    <w:p>
+      <w:pPr>
+        <w:spacing w:after="0"/>
+        <w:jc w:val="both"/>
+        <w:rPr>
+          <w:rFonts w:ascii="Times New Roman" w:hAnsi="Times New Roman" w:cs="Times New Roman"/>
+          <w:sz w:val="24"/>
+          <w:szCs w:val="24"/>
+          <w:lang w:val="ru-RU"/>
+        </w:rPr>
+      </w:pPr>
+    </w:p>
+    <w:p>
+      <w:pPr>
+        <w:spacing w:after="0"/>
+        <w:jc w:val="both"/>
+        <w:rPr>
+          <w:rFonts w:ascii="Times New Roman" w:hAnsi="Times New Roman" w:cs="Times New Roman"/>
+          <w:sz w:val="24"/>
+          <w:szCs w:val="24"/>
+          <w:lang w:val="ru-RU"/>
+        </w:rPr>
+      </w:pPr>
+    </w:p>
+    <w:p>
+      <w:pPr>
+        <w:spacing w:after="0"/>
+        <w:jc w:val="both"/>
+        <w:rPr>
+          <w:rFonts w:ascii="Times New Roman" w:hAnsi="Times New Roman" w:cs="Times New Roman"/>
+          <w:sz w:val="24"/>
+          <w:szCs w:val="24"/>
+          <w:lang w:val="ru-RU"/>
+        </w:rPr>
+      </w:pPr>
+    </w:p>
+    <w:p>
+      <w:pPr>
+        <w:spacing w:after="0"/>
+        <w:ind w:firstLine="0"/>
+        <w:rPr>
+          <w:rFonts w:ascii="Times New Roman" w:hAnsi="Times New Roman" w:cs="Times New Roman"/>
+          <w:sz w:val="24"/>
+          <w:szCs w:val="24"/>
+          <w:lang w:val="ru-RU"/>
+        </w:rPr>
+      </w:pPr>
+    </w:p>
+    <w:p>
+      <w:pPr>
+        <w:spacing w:after="0"/>
+        <w:ind w:firstLine="0"/>
+        <w:jc w:val="center"/>
+        <w:rPr>
+          <w:rFonts w:ascii="Times New Roman" w:hAnsi="Times New Roman" w:cs="Times New Roman"/>
+          <w:b/>
+          <w:i/>
+          <w:sz w:val="28"/>
+          <w:szCs w:val="24"/>
+          <w:lang w:val="ru-RU"/>
+        </w:rPr>
+      </w:pPr>
+      <w:r>
+        <w:rPr>
+          <w:rFonts w:ascii="Times New Roman" w:hAnsi="Times New Roman" w:cs="Times New Roman"/>
+          <w:b/>
+          <w:i/>
+          <w:sz w:val="28"/>
+          <w:szCs w:val="24"/>
+          <w:lang w:val="ru-RU"/>
+        </w:rPr>
+        <w:t xml:space="preserve">                                                                                            </w:t>
+      </w:r>
+      <w:r>
+        <w:rPr>
+          <w:rFonts w:ascii="Times New Roman" w:hAnsi="Times New Roman" w:cs="Times New Roman"/>
+          <w:b/>
+          <w:i/>
+          <w:sz w:val="28"/>
+          <w:szCs w:val="24"/>
+          <w:lang w:val="ru-RU"/>
+        </w:rPr>
+        <w:t>Выполнил</w:t>
+      </w:r>
+      <w:r>
+        <w:rPr>
+          <w:rFonts w:ascii="Times New Roman" w:hAnsi="Times New Roman" w:cs="Times New Roman"/>
+          <w:b/>
+          <w:i/>
+          <w:sz w:val="28"/>
+          <w:szCs w:val="24"/>
+          <w:lang w:val="ru-RU"/>
+        </w:rPr>
+        <w:t>:</w:t>
+      </w:r>
+    </w:p>
+    <w:p>
+      <w:pPr>
+        <w:spacing w:after="0"/>
+        <w:ind w:firstLine="0"/>
+        <w:jc w:val="center"/>
+        <w:rPr>
+          <w:rFonts w:ascii="Times New Roman" w:hAnsi="Times New Roman" w:cs="Times New Roman"/>
+          <w:sz w:val="28"/>
+          <w:szCs w:val="24"/>
+          <w:lang w:val="ru-RU"/>
+        </w:rPr>
+      </w:pPr>
+      <w:r>
+        <w:rPr>
+          <w:rFonts w:ascii="Times New Roman" w:hAnsi="Times New Roman" w:cs="Times New Roman"/>
+          <w:sz w:val="28"/>
+          <w:szCs w:val="24"/>
+          <w:lang w:val="ru-RU"/>
+        </w:rPr>
+        <w:t xml:space="preserve">                                                                                                            </w:t>
+      </w:r>
+      <w:r>
+        <w:rPr>
+          <w:rFonts w:ascii="Times New Roman" w:hAnsi="Times New Roman" w:cs="Times New Roman"/>
+          <w:sz w:val="28"/>
+          <w:szCs w:val="24"/>
+          <w:lang w:val="ru-RU"/>
+        </w:rPr>
+        <w:t>студент</w:t>
+      </w:r>
+      <w:r>
+        <w:rPr>
+          <w:rFonts w:ascii="Times New Roman" w:hAnsi="Times New Roman" w:cs="Times New Roman"/>
+          <w:sz w:val="28"/>
+          <w:szCs w:val="24"/>
+          <w:lang w:val="ru-RU"/>
+        </w:rPr>
+        <w:t xml:space="preserve"> гр. 381603м4</w:t>
+      </w:r>
+    </w:p>
+    <w:p>
+      <w:pPr>
+        <w:spacing w:after="0"/>
+        <w:ind w:firstLine="0"/>
+        <w:jc w:val="center"/>
+        <w:rPr>
+          <w:rFonts w:ascii="Times New Roman" w:hAnsi="Times New Roman" w:cs="Times New Roman"/>
+          <w:sz w:val="28"/>
+          <w:szCs w:val="24"/>
+          <w:lang w:val="ru-RU"/>
+        </w:rPr>
+      </w:pPr>
+      <w:r>
+        <w:rPr>
+          <w:rFonts w:ascii="Times New Roman" w:hAnsi="Times New Roman" w:cs="Times New Roman"/>
+          <w:sz w:val="28"/>
+          <w:szCs w:val="24"/>
+          <w:lang w:val="ru-RU"/>
+        </w:rPr>
+        <w:t xml:space="preserve">                                                                                          </w:t>
+      </w:r>
+      <w:r>
+        <w:rPr>
+          <w:rFonts w:ascii="Times New Roman" w:hAnsi="Times New Roman" w:cs="Times New Roman"/>
+          <w:sz w:val="28"/>
+          <w:szCs w:val="24"/>
+          <w:lang w:val="ru-RU"/>
+        </w:rPr>
+        <w:t>Розанов А.</w:t>
+      </w:r>
+    </w:p>
+    <w:p>
+      <w:pPr>
+        <w:spacing w:after="0"/>
+        <w:jc w:val="both"/>
+        <w:rPr>
+          <w:rFonts w:ascii="Times New Roman" w:hAnsi="Times New Roman" w:cs="Times New Roman"/>
+          <w:sz w:val="28"/>
+          <w:szCs w:val="24"/>
+          <w:lang w:val="ru-RU"/>
+        </w:rPr>
+      </w:pPr>
+    </w:p>
+    <w:p>
+      <w:pPr>
+        <w:spacing w:after="0"/>
+        <w:jc w:val="both"/>
+        <w:rPr>
+          <w:rFonts w:ascii="Times New Roman" w:hAnsi="Times New Roman" w:cs="Times New Roman"/>
+          <w:sz w:val="28"/>
+          <w:szCs w:val="24"/>
+          <w:lang w:val="ru-RU"/>
+        </w:rPr>
+      </w:pPr>
+    </w:p>
+    <w:p>
+      <w:pPr>
+        <w:spacing w:after="0"/>
+        <w:jc w:val="both"/>
+        <w:rPr>
+          <w:rFonts w:ascii="Times New Roman" w:hAnsi="Times New Roman" w:cs="Times New Roman"/>
+          <w:sz w:val="28"/>
+          <w:szCs w:val="24"/>
+          <w:lang w:val="ru-RU"/>
+        </w:rPr>
+      </w:pPr>
+    </w:p>
+    <w:p>
+      <w:pPr>
+        <w:spacing w:after="0"/>
+        <w:jc w:val="both"/>
+        <w:rPr>
+          <w:rFonts w:ascii="Times New Roman" w:hAnsi="Times New Roman" w:cs="Times New Roman"/>
+          <w:sz w:val="28"/>
+          <w:szCs w:val="24"/>
+          <w:lang w:val="ru-RU"/>
+        </w:rPr>
+      </w:pPr>
+    </w:p>
+    <w:p>
+      <w:pPr>
+        <w:spacing w:after="0"/>
+        <w:jc w:val="both"/>
+        <w:rPr>
+          <w:rFonts w:ascii="Times New Roman" w:hAnsi="Times New Roman" w:cs="Times New Roman"/>
+          <w:sz w:val="28"/>
+          <w:szCs w:val="24"/>
+          <w:lang w:val="ru-RU"/>
+        </w:rPr>
+      </w:pPr>
+    </w:p>
+    <w:p>
+      <w:pPr>
+        <w:spacing w:after="0"/>
+        <w:ind w:firstLine="0"/>
+        <w:jc w:val="center"/>
+        <w:rPr>
+          <w:rFonts w:ascii="Times New Roman" w:hAnsi="Times New Roman" w:cs="Times New Roman"/>
+          <w:sz w:val="28"/>
+          <w:szCs w:val="24"/>
+          <w:lang w:val="ru-RU"/>
+        </w:rPr>
+      </w:pPr>
+      <w:r>
+        <w:rPr>
+          <w:rFonts w:ascii="Times New Roman" w:hAnsi="Times New Roman" w:cs="Times New Roman"/>
+          <w:sz w:val="28"/>
+          <w:szCs w:val="24"/>
+          <w:lang w:val="ru-RU"/>
+        </w:rPr>
+        <w:t>Нижний Новгород</w:t>
+      </w:r>
+    </w:p>
+    <w:p>
+      <w:pPr>
+        <w:spacing w:after="0"/>
+        <w:ind w:firstLine="0"/>
+        <w:jc w:val="center"/>
+        <w:rPr>
+          <w:rFonts w:ascii="Times New Roman" w:hAnsi="Times New Roman" w:cs="Times New Roman"/>
+          <w:sz w:val="28"/>
+          <w:szCs w:val="24"/>
+        </w:rPr>
+      </w:pPr>
+      <w:r>
+        <w:rPr>
+          <w:rFonts w:ascii="Times New Roman" w:hAnsi="Times New Roman" w:cs="Times New Roman"/>
+          <w:sz w:val="28"/>
+          <w:szCs w:val="24"/>
+        </w:rPr>
+        <w:t>2017</w:t>
+      </w:r>
+    </w:p>
     <w:sdt>
       <w:sdtPr>
         <w:id w:val="785010921"/>
@@ -38,7 +684,7 @@
           <w:pPr>
             <w:pStyle w:val="TOC1"/>
             <w:tabs>
-              <w:tab w:val="right" w:leader="dot" w:pos="9679"/>
+              <w:tab w:val="right" w:leader="dot" w:pos="10210"/>
             </w:tabs>
             <w:rPr>
               <w:rFonts w:eastAsiaTheme="minorEastAsia"/>
@@ -54,13 +700,83 @@
           <w:r>
             <w:fldChar w:fldCharType="separate"/>
           </w:r>
-          <w:hyperlink w:anchor="_Toc500019296" w:history="1">
+          <w:hyperlink w:anchor="_Toc501716583" w:history="1">
             <w:r>
               <w:rPr>
                 <w:rStyle w:val="Hyperlink"/>
                 <w:noProof/>
                 <w:lang w:val="ru-RU"/>
               </w:rPr>
+              <w:t>Постановка задачи</w:t>
+            </w:r>
+            <w:r>
+              <w:rPr>
+                <w:noProof/>
+                <w:webHidden/>
+              </w:rPr>
+              <w:tab/>
+            </w:r>
+            <w:r>
+              <w:rPr>
+                <w:noProof/>
+                <w:webHidden/>
+              </w:rPr>
+              <w:fldChar w:fldCharType="begin"/>
+            </w:r>
+            <w:r>
+              <w:rPr>
+                <w:noProof/>
+                <w:webHidden/>
+              </w:rPr>
+              <w:instrText xml:space="preserve"> PAGEREF _Toc501716583 \h </w:instrText>
+            </w:r>
+            <w:r>
+              <w:rPr>
+                <w:noProof/>
+                <w:webHidden/>
+              </w:rPr>
+            </w:r>
+            <w:r>
+              <w:rPr>
+                <w:noProof/>
+                <w:webHidden/>
+              </w:rPr>
+              <w:fldChar w:fldCharType="separate"/>
+            </w:r>
+            <w:r>
+              <w:rPr>
+                <w:noProof/>
+                <w:webHidden/>
+              </w:rPr>
+              <w:t>3</w:t>
+            </w:r>
+            <w:r>
+              <w:rPr>
+                <w:noProof/>
+                <w:webHidden/>
+              </w:rPr>
+              <w:fldChar w:fldCharType="end"/>
+            </w:r>
+          </w:hyperlink>
+        </w:p>
+        <w:p>
+          <w:pPr>
+            <w:pStyle w:val="TOC1"/>
+            <w:tabs>
+              <w:tab w:val="right" w:leader="dot" w:pos="10210"/>
+            </w:tabs>
+            <w:rPr>
+              <w:rFonts w:eastAsiaTheme="minorEastAsia"/>
+              <w:noProof/>
+            </w:rPr>
+          </w:pPr>
+          <w:hyperlink w:anchor="_Toc501716584" w:history="1">
+            <w:r>
+              <w:rPr>
+                <w:rStyle w:val="Hyperlink"/>
+                <w:noProof/>
+                <w:lang w:val="ru-RU"/>
+              </w:rPr>
               <w:t>Метод обратного распространения ошибки</w:t>
             </w:r>
             <w:r>
@@ -82,7 +798,7 @@
                 <w:noProof/>
                 <w:webHidden/>
               </w:rPr>
-              <w:instrText xml:space="preserve"> PAGEREF _Toc500019296 \h </w:instrText>
+              <w:instrText xml:space="preserve"> PAGEREF _Toc501716584 \h </w:instrText>
             </w:r>
             <w:r>
               <w:rPr>
@@ -102,7 +818,7 @@
                 <w:noProof/>
                 <w:webHidden/>
               </w:rPr>
-              <w:t>2</w:t>
+              <w:t>4</w:t>
             </w:r>
             <w:r>
               <w:rPr>
@@ -117,14 +833,14 @@
           <w:pPr>
             <w:pStyle w:val="TOC2"/>
             <w:tabs>
-              <w:tab w:val="right" w:leader="dot" w:pos="9679"/>
+              <w:tab w:val="right" w:leader="dot" w:pos="10210"/>
             </w:tabs>
             <w:rPr>
               <w:rFonts w:eastAsiaTheme="minorEastAsia"/>
               <w:noProof/>
             </w:rPr>
           </w:pPr>
-          <w:hyperlink w:anchor="_Toc500019297" w:history="1">
+          <w:hyperlink w:anchor="_Toc501716585" w:history="1">
             <w:r>
               <w:rPr>
                 <w:rStyle w:val="Hyperlink"/>
@@ -152,7 +868,7 @@
                 <w:noProof/>
                 <w:webHidden/>
               </w:rPr>
-              <w:instrText xml:space="preserve"> PAGEREF _Toc500019297 \h </w:instrText>
+              <w:instrText xml:space="preserve"> PAGEREF _Toc501716585 \h </w:instrText>
             </w:r>
             <w:r>
               <w:rPr>
@@ -172,7 +888,7 @@
                 <w:noProof/>
                 <w:webHidden/>
               </w:rPr>
-              <w:t>2</w:t>
+              <w:t>4</w:t>
             </w:r>
             <w:r>
               <w:rPr>
@@ -187,14 +903,14 @@
           <w:pPr>
             <w:pStyle w:val="TOC2"/>
             <w:tabs>
-              <w:tab w:val="right" w:leader="dot" w:pos="9679"/>
+              <w:tab w:val="right" w:leader="dot" w:pos="10210"/>
             </w:tabs>
             <w:rPr>
               <w:rFonts w:eastAsiaTheme="minorEastAsia"/>
               <w:noProof/>
             </w:rPr>
           </w:pPr>
-          <w:hyperlink w:anchor="_Toc500019298" w:history="1">
+          <w:hyperlink w:anchor="_Toc501716586" w:history="1">
             <w:r>
               <w:rPr>
                 <w:rStyle w:val="Hyperlink"/>
@@ -222,7 +938,7 @@
                 <w:noProof/>
                 <w:webHidden/>
               </w:rPr>
-              <w:instrText xml:space="preserve"> PAGEREF _Toc500019298 \h </w:instrText>
+              <w:instrText xml:space="preserve"> PAGEREF _Toc501716586 \h </w:instrText>
             </w:r>
             <w:r>
               <w:rPr>
@@ -242,7 +958,7 @@
                 <w:noProof/>
                 <w:webHidden/>
               </w:rPr>
-              <w:t>2</w:t>
+              <w:t>4</w:t>
             </w:r>
             <w:r>
               <w:rPr>
@@ -257,14 +973,14 @@
           <w:pPr>
             <w:pStyle w:val="TOC2"/>
             <w:tabs>
-              <w:tab w:val="right" w:leader="dot" w:pos="9679"/>
+              <w:tab w:val="right" w:leader="dot" w:pos="10210"/>
             </w:tabs>
             <w:rPr>
               <w:rFonts w:eastAsiaTheme="minorEastAsia"/>
               <w:noProof/>
             </w:rPr>
           </w:pPr>
-          <w:hyperlink w:anchor="_Toc500019299" w:history="1">
+          <w:hyperlink w:anchor="_Toc501716587" w:history="1">
             <w:r>
               <w:rPr>
                 <w:rStyle w:val="Hyperlink"/>
@@ -292,7 +1008,7 @@
                 <w:noProof/>
                 <w:webHidden/>
               </w:rPr>
-              <w:instrText xml:space="preserve"> PAGEREF _Toc500019299 \h </w:instrText>
+              <w:instrText xml:space="preserve"> PAGEREF _Toc501716587 \h </w:instrText>
             </w:r>
             <w:r>
               <w:rPr>
@@ -312,7 +1028,7 @@
                 <w:noProof/>
                 <w:webHidden/>
               </w:rPr>
-              <w:t>2</w:t>
+              <w:t>4</w:t>
             </w:r>
             <w:r>
               <w:rPr>
@@ -327,14 +1043,14 @@
           <w:pPr>
             <w:pStyle w:val="TOC1"/>
             <w:tabs>
-              <w:tab w:val="right" w:leader="dot" w:pos="9679"/>
+              <w:tab w:val="right" w:leader="dot" w:pos="10210"/>
             </w:tabs>
             <w:rPr>
               <w:rFonts w:eastAsiaTheme="minorEastAsia"/>
               <w:noProof/>
             </w:rPr>
           </w:pPr>
-          <w:hyperlink w:anchor="_Toc500019300" w:history="1">
+          <w:hyperlink w:anchor="_Toc501716588" w:history="1">
             <w:r>
               <w:rPr>
                 <w:rStyle w:val="Hyperlink"/>
@@ -362,7 +1078,7 @@
                 <w:noProof/>
                 <w:webHidden/>
               </w:rPr>
-              <w:instrText xml:space="preserve"> PAGEREF _Toc500019300 \h </w:instrText>
+              <w:instrText xml:space="preserve"> PAGEREF _Toc501716588 \h </w:instrText>
             </w:r>
             <w:r>
               <w:rPr>
@@ -382,7 +1098,7 @@
                 <w:noProof/>
                 <w:webHidden/>
               </w:rPr>
-              <w:t>5</w:t>
+              <w:t>7</w:t>
             </w:r>
             <w:r>
               <w:rPr>
@@ -397,14 +1113,14 @@
           <w:pPr>
             <w:pStyle w:val="TOC2"/>
             <w:tabs>
-              <w:tab w:val="right" w:leader="dot" w:pos="9679"/>
+              <w:tab w:val="right" w:leader="dot" w:pos="10210"/>
             </w:tabs>
             <w:rPr>
               <w:rFonts w:eastAsiaTheme="minorEastAsia"/>
               <w:noProof/>
             </w:rPr>
           </w:pPr>
-          <w:hyperlink w:anchor="_Toc500019301" w:history="1">
+          <w:hyperlink w:anchor="_Toc501716589" w:history="1">
             <w:r>
               <w:rPr>
                 <w:rStyle w:val="Hyperlink"/>
@@ -439,7 +1155,7 @@
                 <w:noProof/>
                 <w:webHidden/>
               </w:rPr>
-              <w:instrText xml:space="preserve"> PAGEREF _Toc500019301 \h </w:instrText>
+              <w:instrText xml:space="preserve"> PAGEREF _Toc501716589 \h </w:instrText>
             </w:r>
             <w:r>
               <w:rPr>
@@ -459,7 +1175,7 @@
                 <w:noProof/>
                 <w:webHidden/>
               </w:rPr>
-              <w:t>5</w:t>
+              <w:t>7</w:t>
             </w:r>
             <w:r>
               <w:rPr>
@@ -474,14 +1190,14 @@
           <w:pPr>
             <w:pStyle w:val="TOC2"/>
             <w:tabs>
-              <w:tab w:val="right" w:leader="dot" w:pos="9679"/>
+              <w:tab w:val="right" w:leader="dot" w:pos="10210"/>
             </w:tabs>
             <w:rPr>
               <w:rFonts w:eastAsiaTheme="minorEastAsia"/>
               <w:noProof/>
             </w:rPr>
           </w:pPr>
-          <w:hyperlink w:anchor="_Toc500019302" w:history="1">
+          <w:hyperlink w:anchor="_Toc501716590" w:history="1">
             <w:r>
               <w:rPr>
                 <w:rStyle w:val="Hyperlink"/>
@@ -516,7 +1232,7 @@
                 <w:noProof/>
                 <w:webHidden/>
               </w:rPr>
-              <w:instrText xml:space="preserve"> PAGEREF _Toc500019302 \h </w:instrText>
+              <w:instrText xml:space="preserve"> PAGEREF _Toc501716590 \h </w:instrText>
             </w:r>
             <w:r>
               <w:rPr>
@@ -536,7 +1252,7 @@
                 <w:noProof/>
                 <w:webHidden/>
               </w:rPr>
-              <w:t>5</w:t>
+              <w:t>7</w:t>
             </w:r>
             <w:r>
               <w:rPr>
@@ -551,14 +1267,14 @@
           <w:pPr>
             <w:pStyle w:val="TOC2"/>
             <w:tabs>
-              <w:tab w:val="right" w:leader="dot" w:pos="9679"/>
+              <w:tab w:val="right" w:leader="dot" w:pos="10210"/>
             </w:tabs>
             <w:rPr>
               <w:rFonts w:eastAsiaTheme="minorEastAsia"/>
               <w:noProof/>
             </w:rPr>
           </w:pPr>
-          <w:hyperlink w:anchor="_Toc500019303" w:history="1">
+          <w:hyperlink w:anchor="_Toc501716591" w:history="1">
             <w:r>
               <w:rPr>
                 <w:rStyle w:val="Hyperlink"/>
@@ -593,7 +1309,7 @@
                 <w:noProof/>
                 <w:webHidden/>
               </w:rPr>
-              <w:instrText xml:space="preserve"> PAGEREF _Toc500019303 \h </w:instrText>
+              <w:instrText xml:space="preserve"> PAGEREF _Toc501716591 \h </w:instrText>
             </w:r>
             <w:r>
               <w:rPr>
@@ -613,7 +1329,7 @@
                 <w:noProof/>
                 <w:webHidden/>
               </w:rPr>
-              <w:t>5</w:t>
+              <w:t>7</w:t>
             </w:r>
             <w:r>
               <w:rPr>
@@ -628,28 +1344,28 @@
           <w:pPr>
             <w:pStyle w:val="TOC2"/>
             <w:tabs>
-              <w:tab w:val="right" w:leader="dot" w:pos="9679"/>
+              <w:tab w:val="right" w:leader="dot" w:pos="10210"/>
             </w:tabs>
             <w:rPr>
               <w:rFonts w:eastAsiaTheme="minorEastAsia"/>
               <w:noProof/>
             </w:rPr>
           </w:pPr>
-          <w:hyperlink w:anchor="_Toc500019304" w:history="1">
+          <w:hyperlink w:anchor="_Toc501716592" w:history="1">
             <w:r>
               <w:rPr>
                 <w:rStyle w:val="Hyperlink"/>
                 <w:noProof/>
                 <w:lang w:val="ru-RU"/>
               </w:rPr>
-              <w:t>Класс</w:t>
+              <w:t xml:space="preserve">Класс </w:t>
             </w:r>
             <w:r>
               <w:rPr>
                 <w:rStyle w:val="Hyperlink"/>
                 <w:noProof/>
               </w:rPr>
-              <w:t xml:space="preserve"> OutputLayer</w:t>
+              <w:t>OutputLayer</w:t>
             </w:r>
             <w:r>
               <w:rPr>
@@ -670,7 +1386,7 @@
                 <w:noProof/>
                 <w:webHidden/>
               </w:rPr>
-              <w:instrText xml:space="preserve"> PAGEREF _Toc500019304 \h </w:instrText>
+              <w:instrText xml:space="preserve"> PAGEREF _Toc501716592 \h </w:instrText>
             </w:r>
             <w:r>
               <w:rPr>
@@ -690,7 +1406,7 @@
                 <w:noProof/>
                 <w:webHidden/>
               </w:rPr>
-              <w:t>6</w:t>
+              <w:t>8</w:t>
             </w:r>
             <w:r>
               <w:rPr>
@@ -705,14 +1421,14 @@
           <w:pPr>
             <w:pStyle w:val="TOC2"/>
             <w:tabs>
-              <w:tab w:val="right" w:leader="dot" w:pos="9679"/>
+              <w:tab w:val="right" w:leader="dot" w:pos="10210"/>
             </w:tabs>
             <w:rPr>
               <w:rFonts w:eastAsiaTheme="minorEastAsia"/>
               <w:noProof/>
             </w:rPr>
           </w:pPr>
-          <w:hyperlink w:anchor="_Toc500019305" w:history="1">
+          <w:hyperlink w:anchor="_Toc501716593" w:history="1">
             <w:r>
               <w:rPr>
                 <w:rStyle w:val="Hyperlink"/>
@@ -747,7 +1463,7 @@
                 <w:noProof/>
                 <w:webHidden/>
               </w:rPr>
-              <w:instrText xml:space="preserve"> PAGEREF _Toc500019305 \h </w:instrText>
+              <w:instrText xml:space="preserve"> PAGEREF _Toc501716593 \h </w:instrText>
             </w:r>
             <w:r>
               <w:rPr>
@@ -767,7 +1483,7 @@
                 <w:noProof/>
                 <w:webHidden/>
               </w:rPr>
-              <w:t>6</w:t>
+              <w:t>8</w:t>
             </w:r>
             <w:r>
               <w:rPr>
@@ -803,7 +1519,137 @@
           <w:lang w:val="ru-RU"/>
         </w:rPr>
       </w:pPr>
-      <w:bookmarkStart w:id="1" w:name="_Toc500019296"/>
+      <w:bookmarkStart w:id="0" w:name="_Toc501716583"/>
+      <w:r>
+        <w:rPr>
+          <w:lang w:val="ru-RU"/>
+        </w:rPr>
+        <w:lastRenderedPageBreak/>
+        <w:t>Постановка задачи</w:t>
+      </w:r>
+      <w:bookmarkEnd w:id="0"/>
+    </w:p>
+    <w:p>
+      <w:pPr>
+        <w:rPr>
+          <w:lang w:val="ru-RU"/>
+        </w:rPr>
+      </w:pPr>
+      <w:r>
+        <w:rPr>
+          <w:lang w:val="ru-RU"/>
+        </w:rPr>
+        <w:t xml:space="preserve">Основной целью данной лабораторной работы является изучение метода обратного распространения ошибки для обучения глубоких нейронных сетей на примере двуслойной полностью связанной сети , ориентированной на решение задачи классификации рукописных цифр из набора данных </w:t>
+      </w:r>
+      <w:r>
+        <w:t>MNIST</w:t>
+      </w:r>
+      <w:r>
+        <w:rPr>
+          <w:lang w:val="ru-RU"/>
+        </w:rPr>
+        <w:t>.</w:t>
+      </w:r>
+    </w:p>
+    <w:p>
+      <w:pPr>
+        <w:rPr>
+          <w:lang w:val="ru-RU"/>
+        </w:rPr>
+      </w:pPr>
+      <w:r>
+        <w:rPr>
+          <w:lang w:val="ru-RU"/>
+        </w:rPr>
+        <w:t>В ходе выполнения данной лабораторной работы предполагается выполнение следующих подзадач:</w:t>
+      </w:r>
+    </w:p>
+    <w:p>
+      <w:pPr>
+        <w:pStyle w:val="ListParagraph"/>
+        <w:numPr>
+          <w:ilvl w:val="0"/>
+          <w:numId w:val="15"/>
+        </w:numPr>
+        <w:rPr>
+          <w:lang w:val="ru-RU"/>
+        </w:rPr>
+      </w:pPr>
+      <w:r>
+        <w:rPr>
+          <w:lang w:val="ru-RU"/>
+        </w:rPr>
+        <w:t>Изучение общей схемы метода о</w:t>
+      </w:r>
+      <w:r>
+        <w:rPr>
+          <w:lang w:val="ru-RU"/>
+        </w:rPr>
+        <w:t>братного распространения ошибки.</w:t>
+      </w:r>
+    </w:p>
+    <w:p>
+      <w:pPr>
+        <w:pStyle w:val="ListParagraph"/>
+        <w:numPr>
+          <w:ilvl w:val="0"/>
+          <w:numId w:val="15"/>
+        </w:numPr>
+        <w:rPr>
+          <w:lang w:val="ru-RU"/>
+        </w:rPr>
+      </w:pPr>
+      <w:r>
+        <w:rPr>
+          <w:lang w:val="ru-RU"/>
+        </w:rPr>
+        <w:t>Вывод математических формул для вычисления градиентов функции ошибки по параметрам нейронной сети и формул коррекции весов.</w:t>
+      </w:r>
+    </w:p>
+    <w:p>
+      <w:pPr>
+        <w:pStyle w:val="ListParagraph"/>
+        <w:numPr>
+          <w:ilvl w:val="0"/>
+          <w:numId w:val="15"/>
+        </w:numPr>
+        <w:rPr>
+          <w:lang w:val="ru-RU"/>
+        </w:rPr>
+      </w:pPr>
+      <w:r>
+        <w:rPr>
+          <w:lang w:val="ru-RU"/>
+        </w:rPr>
+        <w:t xml:space="preserve">Разработка программной реализации. </w:t>
+      </w:r>
+    </w:p>
+    <w:p>
+      <w:pPr>
+        <w:pStyle w:val="ListParagraph"/>
+        <w:numPr>
+          <w:ilvl w:val="0"/>
+          <w:numId w:val="15"/>
+        </w:numPr>
+        <w:rPr>
+          <w:lang w:val="ru-RU"/>
+        </w:rPr>
+      </w:pPr>
+      <w:r>
+        <w:rPr>
+          <w:lang w:val="ru-RU"/>
+        </w:rPr>
+        <w:t>Тестирование разработанной программной реализации.</w:t>
+      </w:r>
+    </w:p>
+    <w:p>
+      <w:pPr>
+        <w:pStyle w:val="Heading1"/>
+        <w:rPr>
+          <w:lang w:val="ru-RU"/>
+        </w:rPr>
+      </w:pPr>
+      <w:bookmarkStart w:id="1" w:name="_Toc501716584"/>
       <w:r>
         <w:rPr>
           <w:lang w:val="ru-RU"/>
@@ -821,7 +1667,7 @@
           <w:lang w:val="ru-RU"/>
         </w:rPr>
       </w:pPr>
-      <w:bookmarkStart w:id="2" w:name="_Toc500019297"/>
+      <w:bookmarkStart w:id="2" w:name="_Toc501716585"/>
       <w:r>
         <w:rPr>
           <w:rFonts w:eastAsiaTheme="minorEastAsia"/>
@@ -2093,7 +2939,7 @@
           <w:lang w:val="ru-RU"/>
         </w:rPr>
       </w:pPr>
-      <w:bookmarkStart w:id="3" w:name="_Toc500019298"/>
+      <w:bookmarkStart w:id="3" w:name="_Toc501716586"/>
       <w:r>
         <w:rPr>
           <w:rFonts w:eastAsiaTheme="minorEastAsia"/>
@@ -2627,7 +3473,7 @@
           <w:lang w:val="ru-RU"/>
         </w:rPr>
       </w:pPr>
-      <w:bookmarkStart w:id="4" w:name="_Toc500019299"/>
+      <w:bookmarkStart w:id="4" w:name="_Toc501716587"/>
       <w:r>
         <w:rPr>
           <w:lang w:val="ru-RU"/>
@@ -10366,7 +11212,7 @@
           <w:lang w:val="ru-RU"/>
         </w:rPr>
       </w:pPr>
-      <w:bookmarkStart w:id="5" w:name="_Toc500019300"/>
+      <w:bookmarkStart w:id="5" w:name="_Toc501716588"/>
       <w:r>
         <w:rPr>
           <w:rFonts w:eastAsiaTheme="minorEastAsia"/>
@@ -10384,7 +11230,7 @@
           <w:lang w:val="ru-RU"/>
         </w:rPr>
       </w:pPr>
-      <w:bookmarkStart w:id="6" w:name="_Toc500019301"/>
+      <w:bookmarkStart w:id="6" w:name="_Toc501716589"/>
       <w:r>
         <w:rPr>
           <w:rFonts w:eastAsiaTheme="minorEastAsia"/>
@@ -10687,7 +11533,7 @@
           <w:lang w:val="ru-RU"/>
         </w:rPr>
       </w:pPr>
-      <w:bookmarkStart w:id="7" w:name="_Toc500019302"/>
+      <w:bookmarkStart w:id="7" w:name="_Toc501716590"/>
       <w:r>
         <w:rPr>
           <w:lang w:val="ru-RU"/>
@@ -11198,7 +12044,7 @@
           <w:lang w:val="ru-RU"/>
         </w:rPr>
       </w:pPr>
-      <w:bookmarkStart w:id="8" w:name="_Toc500019303"/>
+      <w:bookmarkStart w:id="8" w:name="_Toc501716591"/>
       <w:r>
         <w:rPr>
           <w:lang w:val="ru-RU"/>
@@ -11315,7 +12161,7 @@
           <w:lang w:val="ru-RU"/>
         </w:rPr>
       </w:pPr>
-      <w:bookmarkStart w:id="9" w:name="_Toc500019304"/>
+      <w:bookmarkStart w:id="9" w:name="_Toc501716592"/>
       <w:r>
         <w:rPr>
           <w:lang w:val="ru-RU"/>
@@ -11430,7 +12276,7 @@
           <w:lang w:val="ru-RU"/>
         </w:rPr>
       </w:pPr>
-      <w:bookmarkStart w:id="10" w:name="_Toc500019305"/>
+      <w:bookmarkStart w:id="10" w:name="_Toc501716593"/>
       <w:r>
         <w:rPr>
           <w:lang w:val="ru-RU"/>
@@ -11747,10 +12593,12 @@
       <w:r>
         <w:t>.</w:t>
       </w:r>
+      <w:bookmarkStart w:id="11" w:name="_GoBack"/>
+      <w:bookmarkEnd w:id="11"/>
     </w:p>
     <w:sectPr>
       <w:pgSz w:w="12240" w:h="15840"/>
-      <w:pgMar w:top="1134" w:right="850" w:bottom="1134" w:left="1701" w:header="720" w:footer="720" w:gutter="0"/>
+      <w:pgMar w:top="1134" w:right="850" w:bottom="1134" w:left="1170" w:header="720" w:footer="720" w:gutter="0"/>
       <w:cols w:space="720"/>
       <w:docGrid w:linePitch="360"/>
     </w:sectPr>
@@ -11939,16 +12787,16 @@
     </w:lvl>
   </w:abstractNum>
   <w:abstractNum w:abstractNumId="2" w15:restartNumberingAfterBreak="0">
-    <w:nsid w:val="193F398F"/>
+    <w:nsid w:val="156E4860"/>
     <w:multiLevelType w:val="hybridMultilevel"/>
-    <w:tmpl w:val="85BC16E2"/>
-    <w:lvl w:ilvl="0" w:tplc="0409000F">
+    <w:tmpl w:val="C1C2E5D2"/>
+    <w:lvl w:ilvl="0" w:tplc="AA40EF88">
       <w:start w:val="1"/>
       <w:numFmt w:val="decimal"/>
       <w:lvlText w:val="%1."/>
       <w:lvlJc w:val="left"/>
       <w:pPr>
-        <w:ind w:left="720" w:hanging="360"/>
+        <w:ind w:left="1080" w:hanging="360"/>
       </w:pPr>
       <w:rPr>
         <w:rFonts w:hint="default"/>
@@ -11960,7 +12808,7 @@
       <w:lvlText w:val="%2."/>
       <w:lvlJc w:val="left"/>
       <w:pPr>
-        <w:ind w:left="1440" w:hanging="360"/>
+        <w:ind w:left="1800" w:hanging="360"/>
       </w:pPr>
     </w:lvl>
     <w:lvl w:ilvl="2" w:tplc="0409001B" w:tentative="1">
@@ -11969,7 +12817,7 @@
       <w:lvlText w:val="%3."/>
       <w:lvlJc w:val="right"/>
       <w:pPr>
-        <w:ind w:left="2160" w:hanging="180"/>
+        <w:ind w:left="2520" w:hanging="180"/>
       </w:pPr>
     </w:lvl>
     <w:lvl w:ilvl="3" w:tplc="0409000F" w:tentative="1">
@@ -11978,7 +12826,7 @@
       <w:lvlText w:val="%4."/>
       <w:lvlJc w:val="left"/>
       <w:pPr>
-        <w:ind w:left="2880" w:hanging="360"/>
+        <w:ind w:left="3240" w:hanging="360"/>
       </w:pPr>
     </w:lvl>
     <w:lvl w:ilvl="4" w:tplc="04090019" w:tentative="1">
@@ -11987,7 +12835,7 @@
       <w:lvlText w:val="%5."/>
       <w:lvlJc w:val="left"/>
       <w:pPr>
-        <w:ind w:left="3600" w:hanging="360"/>
+        <w:ind w:left="3960" w:hanging="360"/>
       </w:pPr>
     </w:lvl>
     <w:lvl w:ilvl="5" w:tplc="0409001B" w:tentative="1">
@@ -11996,7 +12844,7 @@
       <w:lvlText w:val="%6."/>
       <w:lvlJc w:val="right"/>
       <w:pPr>
-        <w:ind w:left="4320" w:hanging="180"/>
+        <w:ind w:left="4680" w:hanging="180"/>
       </w:pPr>
     </w:lvl>
     <w:lvl w:ilvl="6" w:tplc="0409000F" w:tentative="1">
@@ -12005,7 +12853,7 @@
       <w:lvlText w:val="%7."/>
       <w:lvlJc w:val="left"/>
       <w:pPr>
-        <w:ind w:left="5040" w:hanging="360"/>
+        <w:ind w:left="5400" w:hanging="360"/>
       </w:pPr>
     </w:lvl>
     <w:lvl w:ilvl="7" w:tplc="04090019" w:tentative="1">
@@ -12014,7 +12862,7 @@
       <w:lvlText w:val="%8."/>
       <w:lvlJc w:val="left"/>
       <w:pPr>
-        <w:ind w:left="5760" w:hanging="360"/>
+        <w:ind w:left="6120" w:hanging="360"/>
       </w:pPr>
     </w:lvl>
     <w:lvl w:ilvl="8" w:tplc="0409001B" w:tentative="1">
@@ -12023,14 +12871,14 @@
       <w:lvlText w:val="%9."/>
       <w:lvlJc w:val="right"/>
       <w:pPr>
-        <w:ind w:left="6480" w:hanging="180"/>
+        <w:ind w:left="6840" w:hanging="180"/>
       </w:pPr>
     </w:lvl>
   </w:abstractNum>
   <w:abstractNum w:abstractNumId="3" w15:restartNumberingAfterBreak="0">
-    <w:nsid w:val="22292DC5"/>
+    <w:nsid w:val="193F398F"/>
     <w:multiLevelType w:val="hybridMultilevel"/>
-    <w:tmpl w:val="1DF25526"/>
+    <w:tmpl w:val="85BC16E2"/>
     <w:lvl w:ilvl="0" w:tplc="0409000F">
       <w:start w:val="1"/>
       <w:numFmt w:val="decimal"/>
@@ -12117,9 +12965,9 @@
     </w:lvl>
   </w:abstractNum>
   <w:abstractNum w:abstractNumId="4" w15:restartNumberingAfterBreak="0">
-    <w:nsid w:val="22320EC4"/>
+    <w:nsid w:val="22292DC5"/>
     <w:multiLevelType w:val="hybridMultilevel"/>
-    <w:tmpl w:val="192C22E0"/>
+    <w:tmpl w:val="1DF25526"/>
     <w:lvl w:ilvl="0" w:tplc="0409000F">
       <w:start w:val="1"/>
       <w:numFmt w:val="decimal"/>
@@ -12206,9 +13054,9 @@
     </w:lvl>
   </w:abstractNum>
   <w:abstractNum w:abstractNumId="5" w15:restartNumberingAfterBreak="0">
-    <w:nsid w:val="22455C66"/>
+    <w:nsid w:val="22320EC4"/>
     <w:multiLevelType w:val="hybridMultilevel"/>
-    <w:tmpl w:val="EA1E3DE4"/>
+    <w:tmpl w:val="192C22E0"/>
     <w:lvl w:ilvl="0" w:tplc="0409000F">
       <w:start w:val="1"/>
       <w:numFmt w:val="decimal"/>
@@ -12295,9 +13143,9 @@
     </w:lvl>
   </w:abstractNum>
   <w:abstractNum w:abstractNumId="6" w15:restartNumberingAfterBreak="0">
-    <w:nsid w:val="37811C61"/>
+    <w:nsid w:val="22455C66"/>
     <w:multiLevelType w:val="hybridMultilevel"/>
-    <w:tmpl w:val="45DEEA68"/>
+    <w:tmpl w:val="EA1E3DE4"/>
     <w:lvl w:ilvl="0" w:tplc="0409000F">
       <w:start w:val="1"/>
       <w:numFmt w:val="decimal"/>
@@ -12384,9 +13232,9 @@
     </w:lvl>
   </w:abstractNum>
   <w:abstractNum w:abstractNumId="7" w15:restartNumberingAfterBreak="0">
-    <w:nsid w:val="3B976005"/>
+    <w:nsid w:val="37811C61"/>
     <w:multiLevelType w:val="hybridMultilevel"/>
-    <w:tmpl w:val="DE68FB30"/>
+    <w:tmpl w:val="45DEEA68"/>
     <w:lvl w:ilvl="0" w:tplc="0409000F">
       <w:start w:val="1"/>
       <w:numFmt w:val="decimal"/>
@@ -12473,9 +13321,9 @@
     </w:lvl>
   </w:abstractNum>
   <w:abstractNum w:abstractNumId="8" w15:restartNumberingAfterBreak="0">
-    <w:nsid w:val="44F40536"/>
+    <w:nsid w:val="3B976005"/>
     <w:multiLevelType w:val="hybridMultilevel"/>
-    <w:tmpl w:val="192C22E0"/>
+    <w:tmpl w:val="DE68FB30"/>
     <w:lvl w:ilvl="0" w:tplc="0409000F">
       <w:start w:val="1"/>
       <w:numFmt w:val="decimal"/>
@@ -12562,9 +13410,9 @@
     </w:lvl>
   </w:abstractNum>
   <w:abstractNum w:abstractNumId="9" w15:restartNumberingAfterBreak="0">
-    <w:nsid w:val="4D131A65"/>
+    <w:nsid w:val="44F40536"/>
     <w:multiLevelType w:val="hybridMultilevel"/>
-    <w:tmpl w:val="FA8C5E58"/>
+    <w:tmpl w:val="192C22E0"/>
     <w:lvl w:ilvl="0" w:tplc="0409000F">
       <w:start w:val="1"/>
       <w:numFmt w:val="decimal"/>
@@ -12651,16 +13499,16 @@
     </w:lvl>
   </w:abstractNum>
   <w:abstractNum w:abstractNumId="10" w15:restartNumberingAfterBreak="0">
-    <w:nsid w:val="4D370840"/>
+    <w:nsid w:val="4D131A65"/>
     <w:multiLevelType w:val="hybridMultilevel"/>
-    <w:tmpl w:val="DFAC4CD6"/>
-    <w:lvl w:ilvl="0" w:tplc="A3CC7610">
+    <w:tmpl w:val="FA8C5E58"/>
+    <w:lvl w:ilvl="0" w:tplc="0409000F">
       <w:start w:val="1"/>
       <w:numFmt w:val="decimal"/>
       <w:lvlText w:val="%1."/>
       <w:lvlJc w:val="left"/>
       <w:pPr>
-        <w:ind w:left="1080" w:hanging="360"/>
+        <w:ind w:left="720" w:hanging="360"/>
       </w:pPr>
       <w:rPr>
         <w:rFonts w:hint="default"/>
@@ -12672,7 +13520,7 @@
       <w:lvlText w:val="%2."/>
       <w:lvlJc w:val="left"/>
       <w:pPr>
-        <w:ind w:left="1800" w:hanging="360"/>
+        <w:ind w:left="1440" w:hanging="360"/>
       </w:pPr>
     </w:lvl>
     <w:lvl w:ilvl="2" w:tplc="0409001B" w:tentative="1">
@@ -12681,7 +13529,7 @@
       <w:lvlText w:val="%3."/>
       <w:lvlJc w:val="right"/>
       <w:pPr>
-        <w:ind w:left="2520" w:hanging="180"/>
+        <w:ind w:left="2160" w:hanging="180"/>
       </w:pPr>
     </w:lvl>
     <w:lvl w:ilvl="3" w:tplc="0409000F" w:tentative="1">
@@ -12690,7 +13538,7 @@
       <w:lvlText w:val="%4."/>
       <w:lvlJc w:val="left"/>
       <w:pPr>
-        <w:ind w:left="3240" w:hanging="360"/>
+        <w:ind w:left="2880" w:hanging="360"/>
       </w:pPr>
     </w:lvl>
     <w:lvl w:ilvl="4" w:tplc="04090019" w:tentative="1">
@@ -12699,7 +13547,7 @@
       <w:lvlText w:val="%5."/>
       <w:lvlJc w:val="left"/>
       <w:pPr>
-        <w:ind w:left="3960" w:hanging="360"/>
+        <w:ind w:left="3600" w:hanging="360"/>
       </w:pPr>
     </w:lvl>
     <w:lvl w:ilvl="5" w:tplc="0409001B" w:tentative="1">
@@ -12708,7 +13556,7 @@
       <w:lvlText w:val="%6."/>
       <w:lvlJc w:val="right"/>
       <w:pPr>
-        <w:ind w:left="4680" w:hanging="180"/>
+        <w:ind w:left="4320" w:hanging="180"/>
       </w:pPr>
     </w:lvl>
     <w:lvl w:ilvl="6" w:tplc="0409000F" w:tentative="1">
@@ -12717,7 +13565,7 @@
       <w:lvlText w:val="%7."/>
       <w:lvlJc w:val="left"/>
       <w:pPr>
-        <w:ind w:left="5400" w:hanging="360"/>
+        <w:ind w:left="5040" w:hanging="360"/>
       </w:pPr>
     </w:lvl>
     <w:lvl w:ilvl="7" w:tplc="04090019" w:tentative="1">
@@ -12726,7 +13574,7 @@
       <w:lvlText w:val="%8."/>
       <w:lvlJc w:val="left"/>
       <w:pPr>
-        <w:ind w:left="6120" w:hanging="360"/>
+        <w:ind w:left="5760" w:hanging="360"/>
       </w:pPr>
     </w:lvl>
     <w:lvl w:ilvl="8" w:tplc="0409001B" w:tentative="1">
@@ -12735,21 +13583,21 @@
       <w:lvlText w:val="%9."/>
       <w:lvlJc w:val="right"/>
       <w:pPr>
-        <w:ind w:left="6840" w:hanging="180"/>
+        <w:ind w:left="6480" w:hanging="180"/>
       </w:pPr>
     </w:lvl>
   </w:abstractNum>
   <w:abstractNum w:abstractNumId="11" w15:restartNumberingAfterBreak="0">
-    <w:nsid w:val="526F427B"/>
+    <w:nsid w:val="4D370840"/>
     <w:multiLevelType w:val="hybridMultilevel"/>
-    <w:tmpl w:val="ADBA5DD6"/>
-    <w:lvl w:ilvl="0" w:tplc="0409000F">
+    <w:tmpl w:val="DFAC4CD6"/>
+    <w:lvl w:ilvl="0" w:tplc="A3CC7610">
       <w:start w:val="1"/>
       <w:numFmt w:val="decimal"/>
       <w:lvlText w:val="%1."/>
       <w:lvlJc w:val="left"/>
       <w:pPr>
-        <w:ind w:left="720" w:hanging="360"/>
+        <w:ind w:left="1080" w:hanging="360"/>
       </w:pPr>
       <w:rPr>
         <w:rFonts w:hint="default"/>
@@ -12761,7 +13609,7 @@
       <w:lvlText w:val="%2."/>
       <w:lvlJc w:val="left"/>
       <w:pPr>
-        <w:ind w:left="1440" w:hanging="360"/>
+        <w:ind w:left="1800" w:hanging="360"/>
       </w:pPr>
     </w:lvl>
     <w:lvl w:ilvl="2" w:tplc="0409001B" w:tentative="1">
@@ -12770,7 +13618,7 @@
       <w:lvlText w:val="%3."/>
       <w:lvlJc w:val="right"/>
       <w:pPr>
-        <w:ind w:left="2160" w:hanging="180"/>
+        <w:ind w:left="2520" w:hanging="180"/>
       </w:pPr>
     </w:lvl>
     <w:lvl w:ilvl="3" w:tplc="0409000F" w:tentative="1">
@@ -12779,7 +13627,7 @@
       <w:lvlText w:val="%4."/>
       <w:lvlJc w:val="left"/>
       <w:pPr>
-        <w:ind w:left="2880" w:hanging="360"/>
+        <w:ind w:left="3240" w:hanging="360"/>
       </w:pPr>
     </w:lvl>
     <w:lvl w:ilvl="4" w:tplc="04090019" w:tentative="1">
@@ -12788,7 +13636,7 @@
       <w:lvlText w:val="%5."/>
       <w:lvlJc w:val="left"/>
       <w:pPr>
-        <w:ind w:left="3600" w:hanging="360"/>
+        <w:ind w:left="3960" w:hanging="360"/>
       </w:pPr>
     </w:lvl>
     <w:lvl w:ilvl="5" w:tplc="0409001B" w:tentative="1">
@@ -12797,7 +13645,7 @@
       <w:lvlText w:val="%6."/>
       <w:lvlJc w:val="right"/>
       <w:pPr>
-        <w:ind w:left="4320" w:hanging="180"/>
+        <w:ind w:left="4680" w:hanging="180"/>
       </w:pPr>
     </w:lvl>
     <w:lvl w:ilvl="6" w:tplc="0409000F" w:tentative="1">
@@ -12806,7 +13654,7 @@
       <w:lvlText w:val="%7."/>
       <w:lvlJc w:val="left"/>
       <w:pPr>
-        <w:ind w:left="5040" w:hanging="360"/>
+        <w:ind w:left="5400" w:hanging="360"/>
       </w:pPr>
     </w:lvl>
     <w:lvl w:ilvl="7" w:tplc="04090019" w:tentative="1">
@@ -12815,7 +13663,7 @@
       <w:lvlText w:val="%8."/>
       <w:lvlJc w:val="left"/>
       <w:pPr>
-        <w:ind w:left="5760" w:hanging="360"/>
+        <w:ind w:left="6120" w:hanging="360"/>
       </w:pPr>
     </w:lvl>
     <w:lvl w:ilvl="8" w:tplc="0409001B" w:tentative="1">
@@ -12824,11 +13672,100 @@
       <w:lvlText w:val="%9."/>
       <w:lvlJc w:val="right"/>
       <w:pPr>
-        <w:ind w:left="6480" w:hanging="180"/>
+        <w:ind w:left="6840" w:hanging="180"/>
       </w:pPr>
     </w:lvl>
   </w:abstractNum>
   <w:abstractNum w:abstractNumId="12" w15:restartNumberingAfterBreak="0">
+    <w:nsid w:val="526F427B"/>
+    <w:multiLevelType w:val="hybridMultilevel"/>
+    <w:tmpl w:val="ADBA5DD6"/>
+    <w:lvl w:ilvl="0" w:tplc="0409000F">
+      <w:start w:val="1"/>
+      <w:numFmt w:val="decimal"/>
+      <w:lvlText w:val="%1."/>
+      <w:lvlJc w:val="left"/>
+      <w:pPr>
+        <w:ind w:left="720" w:hanging="360"/>
+      </w:pPr>
+      <w:rPr>
+        <w:rFonts w:hint="default"/>
+      </w:rPr>
+    </w:lvl>
+    <w:lvl w:ilvl="1" w:tplc="04090019" w:tentative="1">
+      <w:start w:val="1"/>
+      <w:numFmt w:val="lowerLetter"/>
+      <w:lvlText w:val="%2."/>
+      <w:lvlJc w:val="left"/>
+      <w:pPr>
+        <w:ind w:left="1440" w:hanging="360"/>
+      </w:pPr>
+    </w:lvl>
+    <w:lvl w:ilvl="2" w:tplc="0409001B" w:tentative="1">
+      <w:start w:val="1"/>
+      <w:numFmt w:val="lowerRoman"/>
+      <w:lvlText w:val="%3."/>
+      <w:lvlJc w:val="right"/>
+      <w:pPr>
+        <w:ind w:left="2160" w:hanging="180"/>
+      </w:pPr>
+    </w:lvl>
+    <w:lvl w:ilvl="3" w:tplc="0409000F" w:tentative="1">
+      <w:start w:val="1"/>
+      <w:numFmt w:val="decimal"/>
+      <w:lvlText w:val="%4."/>
+      <w:lvlJc w:val="left"/>
+      <w:pPr>
+        <w:ind w:left="2880" w:hanging="360"/>
+      </w:pPr>
+    </w:lvl>
+    <w:lvl w:ilvl="4" w:tplc="04090019" w:tentative="1">
+      <w:start w:val="1"/>
+      <w:numFmt w:val="lowerLetter"/>
+      <w:lvlText w:val="%5."/>
+      <w:lvlJc w:val="left"/>
+      <w:pPr>
+        <w:ind w:left="3600" w:hanging="360"/>
+      </w:pPr>
+    </w:lvl>
+    <w:lvl w:ilvl="5" w:tplc="0409001B" w:tentative="1">
+      <w:start w:val="1"/>
+      <w:numFmt w:val="lowerRoman"/>
+      <w:lvlText w:val="%6."/>
+      <w:lvlJc w:val="right"/>
+      <w:pPr>
+        <w:ind w:left="4320" w:hanging="180"/>
+      </w:pPr>
+    </w:lvl>
+    <w:lvl w:ilvl="6" w:tplc="0409000F" w:tentative="1">
+      <w:start w:val="1"/>
+      <w:numFmt w:val="decimal"/>
+      <w:lvlText w:val="%7."/>
+      <w:lvlJc w:val="left"/>
+      <w:pPr>
+        <w:ind w:left="5040" w:hanging="360"/>
+      </w:pPr>
+    </w:lvl>
+    <w:lvl w:ilvl="7" w:tplc="04090019" w:tentative="1">
+      <w:start w:val="1"/>
+      <w:numFmt w:val="lowerLetter"/>
+      <w:lvlText w:val="%8."/>
+      <w:lvlJc w:val="left"/>
+      <w:pPr>
+        <w:ind w:left="5760" w:hanging="360"/>
+      </w:pPr>
+    </w:lvl>
+    <w:lvl w:ilvl="8" w:tplc="0409001B" w:tentative="1">
+      <w:start w:val="1"/>
+      <w:numFmt w:val="lowerRoman"/>
+      <w:lvlText w:val="%9."/>
+      <w:lvlJc w:val="right"/>
+      <w:pPr>
+        <w:ind w:left="6480" w:hanging="180"/>
+      </w:pPr>
+    </w:lvl>
+  </w:abstractNum>
+  <w:abstractNum w:abstractNumId="13" w15:restartNumberingAfterBreak="0">
     <w:nsid w:val="534A75D4"/>
     <w:multiLevelType w:val="hybridMultilevel"/>
     <w:tmpl w:val="8BC472D4"/>
@@ -12918,7 +13855,7 @@
       </w:pPr>
     </w:lvl>
   </w:abstractNum>
-  <w:abstractNum w:abstractNumId="13" w15:restartNumberingAfterBreak="0">
+  <w:abstractNum w:abstractNumId="14" w15:restartNumberingAfterBreak="0">
     <w:nsid w:val="5B5A5E21"/>
     <w:multiLevelType w:val="hybridMultilevel"/>
     <w:tmpl w:val="9D52F4BA"/>
@@ -13008,46 +13945,49 @@
     </w:lvl>
   </w:abstractNum>
   <w:num w:numId="1">
-    <w:abstractNumId w:val="10"/>
+    <w:abstractNumId w:val="11"/>
   </w:num>
   <w:num w:numId="2">
-    <w:abstractNumId w:val="13"/>
+    <w:abstractNumId w:val="14"/>
   </w:num>
   <w:num w:numId="3">
-    <w:abstractNumId w:val="3"/>
+    <w:abstractNumId w:val="4"/>
   </w:num>
   <w:num w:numId="4">
-    <w:abstractNumId w:val="6"/>
+    <w:abstractNumId w:val="7"/>
   </w:num>
   <w:num w:numId="5">
     <w:abstractNumId w:val="0"/>
   </w:num>
   <w:num w:numId="6">
-    <w:abstractNumId w:val="11"/>
+    <w:abstractNumId w:val="12"/>
   </w:num>
   <w:num w:numId="7">
-    <w:abstractNumId w:val="7"/>
+    <w:abstractNumId w:val="8"/>
   </w:num>
   <w:num w:numId="8">
-    <w:abstractNumId w:val="2"/>
+    <w:abstractNumId w:val="3"/>
   </w:num>
   <w:num w:numId="9">
-    <w:abstractNumId w:val="12"/>
+    <w:abstractNumId w:val="13"/>
   </w:num>
   <w:num w:numId="10">
     <w:abstractNumId w:val="1"/>
   </w:num>
   <w:num w:numId="11">
+    <w:abstractNumId w:val="6"/>
+  </w:num>
+  <w:num w:numId="12">
     <w:abstractNumId w:val="5"/>
   </w:num>
-  <w:num w:numId="12">
-    <w:abstractNumId w:val="4"/>
-  </w:num>
   <w:num w:numId="13">
-    <w:abstractNumId w:val="8"/>
+    <w:abstractNumId w:val="9"/>
   </w:num>
   <w:num w:numId="14">
-    <w:abstractNumId w:val="9"/>
+    <w:abstractNumId w:val="10"/>
+  </w:num>
+  <w:num w:numId="15">
+    <w:abstractNumId w:val="2"/>
   </w:num>
 </w:numbering>
 </file>
@@ -13920,7 +14860,7 @@
 </file>
 
 <file path=customXml/itemProps1.xml><?xml version="1.0" encoding="utf-8"?>
-<ds:datastoreItem xmlns:ds="http://schemas.openxmlformats.org/officeDocument/2006/customXml" ds:itemID="{B65FB89A-B708-4029-9A20-7D4879D4D860}">
+<ds:datastoreItem xmlns:ds="http://schemas.openxmlformats.org/officeDocument/2006/customXml" ds:itemID="{841CA6EF-2281-44AE-A751-E3BE92DEEC05}">
   <ds:schemaRefs>
     <ds:schemaRef ds:uri="http://schemas.openxmlformats.org/officeDocument/2006/bibliography"/>
   </ds:schemaRefs>

</xml_diff>